<commit_message>
update team members; incliude Text-Analysis Hacker Group
</commit_message>
<xml_diff>
--- a/team/assets/word/team.docx
+++ b/team/assets/word/team.docx
@@ -786,6 +786,9 @@
       <w:r>
         <w:t>WE1S Graduate Student</w:t>
       </w:r>
+      <w:r>
+        <w:t>s</w:t>
+      </w:r>
     </w:p>
     <w:p>
       <w:pPr>
@@ -1306,9 +1309,55 @@
     </w:p>
     <w:p>
       <w:pPr>
+        <w:shd w:val="clear" w:color="auto" w:fill="FFFFFF"/>
+        <w:spacing w:after="0" w:line="240" w:lineRule="auto"/>
+        <w:contextualSpacing/>
+        <w:rPr>
+          <w:rFonts w:ascii="Arial" w:eastAsia="Times New Roman" w:hAnsi="Arial" w:cs="Arial"/>
+          <w:color w:val="767676"/>
+          <w:sz w:val="23"/>
+          <w:szCs w:val="23"/>
+        </w:rPr>
+      </w:pPr>
+      <w:r>
+        <w:rPr>
+          <w:rFonts w:ascii="Arial" w:eastAsia="Times New Roman" w:hAnsi="Arial" w:cs="Arial"/>
+          <w:color w:val="767676"/>
+          <w:sz w:val="23"/>
+          <w:szCs w:val="23"/>
+        </w:rPr>
+        <w:t>---</w:t>
+      </w:r>
+    </w:p>
+    <w:p>
+      <w:pPr>
+        <w:pStyle w:val="Heading3"/>
+        <w:spacing w:before="0" w:after="0"/>
+      </w:pPr>
+      <w:r>
+        <w:t>WE1S Text-Analysis Hacker Group</w:t>
+      </w:r>
+    </w:p>
+    <w:p>
+      <w:pPr>
+        <w:pStyle w:val="Heading3"/>
+        <w:spacing w:before="0" w:after="0"/>
+      </w:pPr>
+      <w:r>
+        <w:rPr>
+          <w:rFonts w:eastAsia="Times New Roman"/>
+          <w:color w:val="767676"/>
+          <w:sz w:val="23"/>
+          <w:szCs w:val="23"/>
+        </w:rPr>
+        <w:t>Faculty</w:t>
+      </w:r>
+    </w:p>
+    <w:p>
+      <w:pPr>
         <w:numPr>
           <w:ilvl w:val="0"/>
-          <w:numId w:val="2"/>
+          <w:numId w:val="6"/>
         </w:numPr>
         <w:shd w:val="clear" w:color="auto" w:fill="FFFFFF"/>
         <w:spacing w:after="0" w:line="240" w:lineRule="auto"/>
@@ -1321,6 +1370,15 @@
         </w:rPr>
       </w:pPr>
       <w:hyperlink r:id="rId20" w:history="1">
+        <w:r>
+          <w:rPr>
+            <w:rStyle w:val="Hyperlink"/>
+            <w:rFonts w:ascii="Arial" w:eastAsia="Times New Roman" w:hAnsi="Arial" w:cs="Arial"/>
+            <w:sz w:val="23"/>
+            <w:szCs w:val="23"/>
+          </w:rPr>
+          <w:t xml:space="preserve">Fermín </w:t>
+        </w:r>
         <w:proofErr w:type="spellStart"/>
         <w:r>
           <w:rPr>
@@ -1329,7 +1387,7 @@
             <w:sz w:val="23"/>
             <w:szCs w:val="23"/>
           </w:rPr>
-          <w:t>Xiuhe</w:t>
+          <w:t>Moscoso</w:t>
         </w:r>
         <w:proofErr w:type="spellEnd"/>
         <w:r>
@@ -1339,7 +1397,7 @@
             <w:sz w:val="23"/>
             <w:szCs w:val="23"/>
           </w:rPr>
-          <w:t xml:space="preserve"> Zhang</w:t>
+          <w:t xml:space="preserve"> del Prado Martín</w:t>
         </w:r>
       </w:hyperlink>
       <w:r>
@@ -1349,7 +1407,61 @@
           <w:sz w:val="23"/>
           <w:szCs w:val="23"/>
         </w:rPr>
-        <w:t xml:space="preserve"> (Film/Media Studies, UCSB)</w:t>
+        <w:t xml:space="preserve">, </w:t>
+      </w:r>
+      <w:r>
+        <w:rPr>
+          <w:rFonts w:ascii="Arial" w:eastAsia="Times New Roman" w:hAnsi="Arial" w:cs="Arial"/>
+          <w:color w:val="767676"/>
+          <w:sz w:val="23"/>
+          <w:szCs w:val="23"/>
+        </w:rPr>
+        <w:t>Ass</w:t>
+      </w:r>
+      <w:r>
+        <w:rPr>
+          <w:rFonts w:ascii="Arial" w:eastAsia="Times New Roman" w:hAnsi="Arial" w:cs="Arial"/>
+          <w:color w:val="767676"/>
+          <w:sz w:val="23"/>
+          <w:szCs w:val="23"/>
+        </w:rPr>
+        <w:t>istant</w:t>
+      </w:r>
+      <w:r>
+        <w:rPr>
+          <w:rFonts w:ascii="Arial" w:eastAsia="Times New Roman" w:hAnsi="Arial" w:cs="Arial"/>
+          <w:color w:val="767676"/>
+          <w:sz w:val="23"/>
+          <w:szCs w:val="23"/>
+        </w:rPr>
+        <w:t xml:space="preserve"> Professor</w:t>
+      </w:r>
+      <w:r>
+        <w:rPr>
+          <w:rFonts w:ascii="Arial" w:eastAsia="Times New Roman" w:hAnsi="Arial" w:cs="Arial"/>
+          <w:color w:val="767676"/>
+          <w:sz w:val="23"/>
+          <w:szCs w:val="23"/>
+        </w:rPr>
+        <w:t xml:space="preserve"> of </w:t>
+      </w:r>
+      <w:r>
+        <w:rPr>
+          <w:rFonts w:ascii="Arial" w:eastAsia="Times New Roman" w:hAnsi="Arial" w:cs="Arial"/>
+          <w:color w:val="767676"/>
+          <w:sz w:val="23"/>
+          <w:szCs w:val="23"/>
+        </w:rPr>
+        <w:t>Linguistics</w:t>
+      </w:r>
+      <w:r>
+        <w:rPr>
+          <w:rFonts w:ascii="Arial" w:eastAsia="Times New Roman" w:hAnsi="Arial" w:cs="Arial"/>
+          <w:color w:val="767676"/>
+          <w:sz w:val="23"/>
+          <w:szCs w:val="23"/>
+        </w:rPr>
+        <w:t>, UC Santa Barbara</w:t>
       </w:r>
     </w:p>
     <w:p>
@@ -1371,8 +1483,391 @@
           <w:sz w:val="23"/>
           <w:szCs w:val="23"/>
         </w:rPr>
-        <w:t xml:space="preserve"> </w:t>
-      </w:r>
+        <w:t>Graduate Students</w:t>
+      </w:r>
+    </w:p>
+    <w:p>
+      <w:pPr>
+        <w:pStyle w:val="ListParagraph"/>
+        <w:numPr>
+          <w:ilvl w:val="0"/>
+          <w:numId w:val="6"/>
+        </w:numPr>
+        <w:shd w:val="clear" w:color="auto" w:fill="FFFFFF"/>
+        <w:spacing w:after="0" w:line="240" w:lineRule="auto"/>
+        <w:rPr>
+          <w:rFonts w:ascii="Arial" w:eastAsia="Times New Roman" w:hAnsi="Arial" w:cs="Arial"/>
+          <w:color w:val="767676"/>
+          <w:sz w:val="23"/>
+          <w:szCs w:val="23"/>
+        </w:rPr>
+      </w:pPr>
+      <w:hyperlink r:id="rId21" w:history="1">
+        <w:r>
+          <w:rPr>
+            <w:rStyle w:val="Hyperlink"/>
+            <w:rFonts w:ascii="Arial" w:eastAsia="Times New Roman" w:hAnsi="Arial" w:cs="Arial"/>
+            <w:sz w:val="23"/>
+            <w:szCs w:val="23"/>
+          </w:rPr>
+          <w:t xml:space="preserve">Sandra </w:t>
+        </w:r>
+        <w:proofErr w:type="spellStart"/>
+        <w:r>
+          <w:rPr>
+            <w:rStyle w:val="Hyperlink"/>
+            <w:rFonts w:ascii="Arial" w:eastAsia="Times New Roman" w:hAnsi="Arial" w:cs="Arial"/>
+            <w:sz w:val="23"/>
+            <w:szCs w:val="23"/>
+          </w:rPr>
+          <w:t>Auderset</w:t>
+        </w:r>
+        <w:proofErr w:type="spellEnd"/>
+        <w:r>
+          <w:rPr>
+            <w:rStyle w:val="Hyperlink"/>
+            <w:rFonts w:ascii="Arial" w:eastAsia="Times New Roman" w:hAnsi="Arial" w:cs="Arial"/>
+            <w:sz w:val="23"/>
+            <w:szCs w:val="23"/>
+          </w:rPr>
+          <w:t xml:space="preserve"> </w:t>
+        </w:r>
+      </w:hyperlink>
+      <w:r>
+        <w:rPr>
+          <w:rFonts w:ascii="Arial" w:eastAsia="Times New Roman" w:hAnsi="Arial" w:cs="Arial"/>
+          <w:color w:val="767676"/>
+          <w:sz w:val="23"/>
+          <w:szCs w:val="23"/>
+        </w:rPr>
+        <w:t>(</w:t>
+      </w:r>
+      <w:r>
+        <w:rPr>
+          <w:rFonts w:ascii="Arial" w:eastAsia="Times New Roman" w:hAnsi="Arial" w:cs="Arial"/>
+          <w:color w:val="767676"/>
+          <w:sz w:val="23"/>
+          <w:szCs w:val="23"/>
+        </w:rPr>
+        <w:t>Linguistics</w:t>
+      </w:r>
+      <w:r>
+        <w:rPr>
+          <w:rFonts w:ascii="Arial" w:eastAsia="Times New Roman" w:hAnsi="Arial" w:cs="Arial"/>
+          <w:color w:val="767676"/>
+          <w:sz w:val="23"/>
+          <w:szCs w:val="23"/>
+        </w:rPr>
+        <w:t>, UCSB</w:t>
+      </w:r>
+      <w:r>
+        <w:rPr>
+          <w:rFonts w:ascii="Arial" w:eastAsia="Times New Roman" w:hAnsi="Arial" w:cs="Arial"/>
+          <w:color w:val="767676"/>
+          <w:sz w:val="23"/>
+          <w:szCs w:val="23"/>
+        </w:rPr>
+        <w:t>)</w:t>
+      </w:r>
+    </w:p>
+    <w:p>
+      <w:pPr>
+        <w:pStyle w:val="ListParagraph"/>
+        <w:numPr>
+          <w:ilvl w:val="0"/>
+          <w:numId w:val="6"/>
+        </w:numPr>
+        <w:shd w:val="clear" w:color="auto" w:fill="FFFFFF"/>
+        <w:spacing w:after="0" w:line="240" w:lineRule="auto"/>
+        <w:rPr>
+          <w:rFonts w:ascii="Arial" w:eastAsia="Times New Roman" w:hAnsi="Arial" w:cs="Arial"/>
+          <w:color w:val="767676"/>
+          <w:sz w:val="23"/>
+          <w:szCs w:val="23"/>
+        </w:rPr>
+      </w:pPr>
+      <w:hyperlink r:id="rId22" w:history="1">
+        <w:r>
+          <w:rPr>
+            <w:rStyle w:val="Hyperlink"/>
+            <w:rFonts w:ascii="Arial" w:eastAsia="Times New Roman" w:hAnsi="Arial" w:cs="Arial"/>
+            <w:sz w:val="23"/>
+            <w:szCs w:val="23"/>
+          </w:rPr>
+          <w:t>Devin Cornell</w:t>
+        </w:r>
+      </w:hyperlink>
+      <w:r>
+        <w:rPr>
+          <w:rFonts w:ascii="Arial" w:eastAsia="Times New Roman" w:hAnsi="Arial" w:cs="Arial"/>
+          <w:color w:val="767676"/>
+          <w:sz w:val="23"/>
+          <w:szCs w:val="23"/>
+        </w:rPr>
+        <w:t xml:space="preserve"> (Sociology</w:t>
+      </w:r>
+      <w:r>
+        <w:rPr>
+          <w:rFonts w:ascii="Arial" w:eastAsia="Times New Roman" w:hAnsi="Arial" w:cs="Arial"/>
+          <w:color w:val="767676"/>
+          <w:sz w:val="23"/>
+          <w:szCs w:val="23"/>
+        </w:rPr>
+        <w:t>, UCSB</w:t>
+      </w:r>
+      <w:r>
+        <w:rPr>
+          <w:rFonts w:ascii="Arial" w:eastAsia="Times New Roman" w:hAnsi="Arial" w:cs="Arial"/>
+          <w:color w:val="767676"/>
+          <w:sz w:val="23"/>
+          <w:szCs w:val="23"/>
+        </w:rPr>
+        <w:t>)</w:t>
+      </w:r>
+    </w:p>
+    <w:p>
+      <w:pPr>
+        <w:pStyle w:val="ListParagraph"/>
+        <w:numPr>
+          <w:ilvl w:val="0"/>
+          <w:numId w:val="6"/>
+        </w:numPr>
+        <w:shd w:val="clear" w:color="auto" w:fill="FFFFFF"/>
+        <w:spacing w:after="0" w:line="240" w:lineRule="auto"/>
+        <w:rPr>
+          <w:rFonts w:ascii="Arial" w:eastAsia="Times New Roman" w:hAnsi="Arial" w:cs="Arial"/>
+          <w:color w:val="767676"/>
+          <w:sz w:val="23"/>
+          <w:szCs w:val="23"/>
+        </w:rPr>
+      </w:pPr>
+      <w:hyperlink r:id="rId23" w:history="1">
+        <w:r>
+          <w:rPr>
+            <w:rStyle w:val="Hyperlink"/>
+            <w:rFonts w:ascii="Arial" w:eastAsia="Times New Roman" w:hAnsi="Arial" w:cs="Arial"/>
+            <w:sz w:val="23"/>
+            <w:szCs w:val="23"/>
+          </w:rPr>
+          <w:t xml:space="preserve">Nicholas Lester </w:t>
+        </w:r>
+      </w:hyperlink>
+      <w:r>
+        <w:rPr>
+          <w:rFonts w:ascii="Arial" w:eastAsia="Times New Roman" w:hAnsi="Arial" w:cs="Arial"/>
+          <w:color w:val="767676"/>
+          <w:sz w:val="23"/>
+          <w:szCs w:val="23"/>
+        </w:rPr>
+        <w:t>(Linguistics</w:t>
+      </w:r>
+      <w:r>
+        <w:rPr>
+          <w:rFonts w:ascii="Arial" w:eastAsia="Times New Roman" w:hAnsi="Arial" w:cs="Arial"/>
+          <w:color w:val="767676"/>
+          <w:sz w:val="23"/>
+          <w:szCs w:val="23"/>
+        </w:rPr>
+        <w:t>, UCSB</w:t>
+      </w:r>
+      <w:r>
+        <w:rPr>
+          <w:rFonts w:ascii="Arial" w:eastAsia="Times New Roman" w:hAnsi="Arial" w:cs="Arial"/>
+          <w:color w:val="767676"/>
+          <w:sz w:val="23"/>
+          <w:szCs w:val="23"/>
+        </w:rPr>
+        <w:t>)</w:t>
+      </w:r>
+    </w:p>
+    <w:p>
+      <w:pPr>
+        <w:pStyle w:val="ListParagraph"/>
+        <w:numPr>
+          <w:ilvl w:val="0"/>
+          <w:numId w:val="6"/>
+        </w:numPr>
+        <w:shd w:val="clear" w:color="auto" w:fill="FFFFFF"/>
+        <w:spacing w:after="0" w:line="240" w:lineRule="auto"/>
+        <w:rPr>
+          <w:rFonts w:ascii="Arial" w:eastAsia="Times New Roman" w:hAnsi="Arial" w:cs="Arial"/>
+          <w:color w:val="767676"/>
+          <w:sz w:val="23"/>
+          <w:szCs w:val="23"/>
+        </w:rPr>
+      </w:pPr>
+      <w:hyperlink r:id="rId24" w:history="1">
+        <w:r>
+          <w:rPr>
+            <w:rStyle w:val="Hyperlink"/>
+            <w:rFonts w:ascii="Arial" w:eastAsia="Times New Roman" w:hAnsi="Arial" w:cs="Arial"/>
+            <w:sz w:val="23"/>
+            <w:szCs w:val="23"/>
+          </w:rPr>
+          <w:t xml:space="preserve">Fabian </w:t>
+        </w:r>
+        <w:proofErr w:type="spellStart"/>
+        <w:r>
+          <w:rPr>
+            <w:rStyle w:val="Hyperlink"/>
+            <w:rFonts w:ascii="Arial" w:eastAsia="Times New Roman" w:hAnsi="Arial" w:cs="Arial"/>
+            <w:sz w:val="23"/>
+            <w:szCs w:val="23"/>
+          </w:rPr>
+          <w:t>Offert</w:t>
+        </w:r>
+        <w:proofErr w:type="spellEnd"/>
+      </w:hyperlink>
+      <w:r>
+        <w:rPr>
+          <w:rFonts w:ascii="Arial" w:eastAsia="Times New Roman" w:hAnsi="Arial" w:cs="Arial"/>
+          <w:color w:val="767676"/>
+          <w:sz w:val="23"/>
+          <w:szCs w:val="23"/>
+        </w:rPr>
+        <w:t xml:space="preserve"> (Media Arts &amp; Technology</w:t>
+      </w:r>
+      <w:r>
+        <w:rPr>
+          <w:rFonts w:ascii="Arial" w:eastAsia="Times New Roman" w:hAnsi="Arial" w:cs="Arial"/>
+          <w:color w:val="767676"/>
+          <w:sz w:val="23"/>
+          <w:szCs w:val="23"/>
+        </w:rPr>
+        <w:t>, UCSB</w:t>
+      </w:r>
+      <w:r>
+        <w:rPr>
+          <w:rFonts w:ascii="Arial" w:eastAsia="Times New Roman" w:hAnsi="Arial" w:cs="Arial"/>
+          <w:color w:val="767676"/>
+          <w:sz w:val="23"/>
+          <w:szCs w:val="23"/>
+        </w:rPr>
+        <w:t>)</w:t>
+      </w:r>
+    </w:p>
+    <w:p>
+      <w:pPr>
+        <w:pStyle w:val="ListParagraph"/>
+        <w:numPr>
+          <w:ilvl w:val="0"/>
+          <w:numId w:val="6"/>
+        </w:numPr>
+        <w:shd w:val="clear" w:color="auto" w:fill="FFFFFF"/>
+        <w:spacing w:after="0" w:line="240" w:lineRule="auto"/>
+        <w:rPr>
+          <w:rFonts w:ascii="Arial" w:eastAsia="Times New Roman" w:hAnsi="Arial" w:cs="Arial"/>
+          <w:color w:val="767676"/>
+          <w:sz w:val="23"/>
+          <w:szCs w:val="23"/>
+        </w:rPr>
+      </w:pPr>
+      <w:hyperlink r:id="rId25" w:history="1">
+        <w:r>
+          <w:rPr>
+            <w:rStyle w:val="Hyperlink"/>
+            <w:rFonts w:ascii="Arial" w:eastAsia="Times New Roman" w:hAnsi="Arial" w:cs="Arial"/>
+            <w:sz w:val="23"/>
+            <w:szCs w:val="23"/>
+          </w:rPr>
+          <w:t>Teddy Roland</w:t>
+        </w:r>
+      </w:hyperlink>
+      <w:r>
+        <w:rPr>
+          <w:rFonts w:ascii="Arial" w:eastAsia="Times New Roman" w:hAnsi="Arial" w:cs="Arial"/>
+          <w:color w:val="767676"/>
+          <w:sz w:val="23"/>
+          <w:szCs w:val="23"/>
+        </w:rPr>
+        <w:t xml:space="preserve"> (English</w:t>
+      </w:r>
+      <w:r>
+        <w:rPr>
+          <w:rFonts w:ascii="Arial" w:eastAsia="Times New Roman" w:hAnsi="Arial" w:cs="Arial"/>
+          <w:color w:val="767676"/>
+          <w:sz w:val="23"/>
+          <w:szCs w:val="23"/>
+        </w:rPr>
+        <w:t>, UCSB</w:t>
+      </w:r>
+      <w:r>
+        <w:rPr>
+          <w:rFonts w:ascii="Arial" w:eastAsia="Times New Roman" w:hAnsi="Arial" w:cs="Arial"/>
+          <w:color w:val="767676"/>
+          <w:sz w:val="23"/>
+          <w:szCs w:val="23"/>
+        </w:rPr>
+        <w:t>)</w:t>
+      </w:r>
+    </w:p>
+    <w:p>
+      <w:pPr>
+        <w:pStyle w:val="ListParagraph"/>
+        <w:numPr>
+          <w:ilvl w:val="0"/>
+          <w:numId w:val="6"/>
+        </w:numPr>
+        <w:shd w:val="clear" w:color="auto" w:fill="FFFFFF"/>
+        <w:spacing w:after="0" w:line="240" w:lineRule="auto"/>
+        <w:rPr>
+          <w:rFonts w:ascii="Arial" w:eastAsia="Times New Roman" w:hAnsi="Arial" w:cs="Arial"/>
+          <w:color w:val="767676"/>
+          <w:sz w:val="23"/>
+          <w:szCs w:val="23"/>
+        </w:rPr>
+      </w:pPr>
+      <w:hyperlink r:id="rId26" w:history="1">
+        <w:r>
+          <w:rPr>
+            <w:rStyle w:val="Hyperlink"/>
+            <w:rFonts w:ascii="Arial" w:eastAsia="Times New Roman" w:hAnsi="Arial" w:cs="Arial"/>
+            <w:sz w:val="23"/>
+            <w:szCs w:val="23"/>
+          </w:rPr>
+          <w:t>Chloe Willis</w:t>
+        </w:r>
+      </w:hyperlink>
+      <w:r>
+        <w:rPr>
+          <w:rFonts w:ascii="Arial" w:eastAsia="Times New Roman" w:hAnsi="Arial" w:cs="Arial"/>
+          <w:color w:val="767676"/>
+          <w:sz w:val="23"/>
+          <w:szCs w:val="23"/>
+        </w:rPr>
+        <w:t xml:space="preserve"> (Linguistics</w:t>
+      </w:r>
+      <w:r>
+        <w:rPr>
+          <w:rFonts w:ascii="Arial" w:eastAsia="Times New Roman" w:hAnsi="Arial" w:cs="Arial"/>
+          <w:color w:val="767676"/>
+          <w:sz w:val="23"/>
+          <w:szCs w:val="23"/>
+        </w:rPr>
+        <w:t>, UCSB</w:t>
+      </w:r>
+      <w:r>
+        <w:rPr>
+          <w:rFonts w:ascii="Arial" w:eastAsia="Times New Roman" w:hAnsi="Arial" w:cs="Arial"/>
+          <w:color w:val="767676"/>
+          <w:sz w:val="23"/>
+          <w:szCs w:val="23"/>
+        </w:rPr>
+        <w:t>)</w:t>
+      </w:r>
+    </w:p>
+    <w:p>
+      <w:pPr>
+        <w:shd w:val="clear" w:color="auto" w:fill="FFFFFF"/>
+        <w:spacing w:after="0" w:line="240" w:lineRule="auto"/>
+        <w:contextualSpacing/>
+        <w:rPr>
+          <w:rFonts w:ascii="Arial" w:eastAsia="Times New Roman" w:hAnsi="Arial" w:cs="Arial"/>
+          <w:color w:val="767676"/>
+          <w:sz w:val="23"/>
+          <w:szCs w:val="23"/>
+        </w:rPr>
+      </w:pPr>
       <w:r>
         <w:rPr>
           <w:rFonts w:ascii="Arial" w:eastAsia="Times New Roman" w:hAnsi="Arial" w:cs="Arial"/>
@@ -1411,7 +1906,7 @@
           <w:szCs w:val="23"/>
         </w:rPr>
       </w:pPr>
-      <w:hyperlink r:id="rId21" w:history="1">
+      <w:hyperlink r:id="rId27" w:history="1">
         <w:r>
           <w:rPr>
             <w:rFonts w:ascii="Arial" w:eastAsia="Times New Roman" w:hAnsi="Arial" w:cs="Arial"/>
@@ -1461,7 +1956,7 @@
           <w:szCs w:val="23"/>
         </w:rPr>
       </w:pPr>
-      <w:hyperlink r:id="rId22" w:history="1">
+      <w:hyperlink r:id="rId28" w:history="1">
         <w:r>
           <w:rPr>
             <w:rFonts w:ascii="Arial" w:eastAsia="Times New Roman" w:hAnsi="Arial" w:cs="Arial"/>
@@ -1511,7 +2006,7 @@
           <w:szCs w:val="23"/>
         </w:rPr>
       </w:pPr>
-      <w:hyperlink r:id="rId23" w:history="1">
+      <w:hyperlink r:id="rId29" w:history="1">
         <w:r>
           <w:rPr>
             <w:rFonts w:ascii="Arial" w:eastAsia="Times New Roman" w:hAnsi="Arial" w:cs="Arial"/>
@@ -1549,7 +2044,7 @@
           <w:szCs w:val="23"/>
         </w:rPr>
       </w:pPr>
-      <w:hyperlink r:id="rId24" w:history="1">
+      <w:hyperlink r:id="rId30" w:history="1">
         <w:r>
           <w:rPr>
             <w:rFonts w:ascii="Arial" w:eastAsia="Times New Roman" w:hAnsi="Arial" w:cs="Arial"/>
@@ -1587,7 +2082,7 @@
           <w:szCs w:val="23"/>
         </w:rPr>
       </w:pPr>
-      <w:hyperlink r:id="rId25" w:history="1">
+      <w:hyperlink r:id="rId31" w:history="1">
         <w:r>
           <w:rPr>
             <w:rFonts w:ascii="Arial" w:eastAsia="Times New Roman" w:hAnsi="Arial" w:cs="Arial"/>
@@ -1625,7 +2120,7 @@
           <w:szCs w:val="23"/>
         </w:rPr>
       </w:pPr>
-      <w:hyperlink r:id="rId26" w:history="1">
+      <w:hyperlink r:id="rId32" w:history="1">
         <w:r>
           <w:rPr>
             <w:rFonts w:ascii="Arial" w:eastAsia="Times New Roman" w:hAnsi="Arial" w:cs="Arial"/>
@@ -1663,7 +2158,7 @@
           <w:szCs w:val="23"/>
         </w:rPr>
       </w:pPr>
-      <w:hyperlink r:id="rId27" w:history="1">
+      <w:hyperlink r:id="rId33" w:history="1">
         <w:r>
           <w:rPr>
             <w:rFonts w:ascii="Arial" w:eastAsia="Times New Roman" w:hAnsi="Arial" w:cs="Arial"/>
@@ -1701,7 +2196,7 @@
           <w:szCs w:val="23"/>
         </w:rPr>
       </w:pPr>
-      <w:hyperlink r:id="rId28" w:history="1">
+      <w:hyperlink r:id="rId34" w:history="1">
         <w:r>
           <w:rPr>
             <w:rFonts w:ascii="Arial" w:eastAsia="Times New Roman" w:hAnsi="Arial" w:cs="Arial"/>
@@ -1739,7 +2234,7 @@
           <w:szCs w:val="23"/>
         </w:rPr>
       </w:pPr>
-      <w:hyperlink r:id="rId29" w:history="1">
+      <w:hyperlink r:id="rId35" w:history="1">
         <w:r>
           <w:rPr>
             <w:rFonts w:ascii="Arial" w:eastAsia="Times New Roman" w:hAnsi="Arial" w:cs="Arial"/>
@@ -1777,7 +2272,7 @@
           <w:szCs w:val="23"/>
         </w:rPr>
       </w:pPr>
-      <w:hyperlink r:id="rId30" w:history="1">
+      <w:hyperlink r:id="rId36" w:history="1">
         <w:r>
           <w:rPr>
             <w:rFonts w:ascii="Arial" w:eastAsia="Times New Roman" w:hAnsi="Arial" w:cs="Arial"/>
@@ -1815,7 +2310,7 @@
           <w:szCs w:val="23"/>
         </w:rPr>
       </w:pPr>
-      <w:hyperlink r:id="rId31" w:history="1">
+      <w:hyperlink r:id="rId37" w:history="1">
         <w:r>
           <w:rPr>
             <w:rFonts w:ascii="Arial" w:eastAsia="Times New Roman" w:hAnsi="Arial" w:cs="Arial"/>
@@ -1899,7 +2394,7 @@
           <w:szCs w:val="23"/>
         </w:rPr>
       </w:pPr>
-      <w:hyperlink r:id="rId32" w:history="1">
+      <w:hyperlink r:id="rId38" w:history="1">
         <w:r>
           <w:rPr>
             <w:rFonts w:ascii="Arial" w:eastAsia="Times New Roman" w:hAnsi="Arial" w:cs="Arial"/>
@@ -1937,7 +2432,7 @@
           <w:szCs w:val="23"/>
         </w:rPr>
       </w:pPr>
-      <w:hyperlink r:id="rId33" w:history="1">
+      <w:hyperlink r:id="rId39" w:history="1">
         <w:proofErr w:type="spellStart"/>
         <w:r>
           <w:rPr>
@@ -1999,7 +2494,7 @@
           <w:szCs w:val="23"/>
         </w:rPr>
       </w:pPr>
-      <w:hyperlink r:id="rId34" w:history="1">
+      <w:hyperlink r:id="rId40" w:history="1">
         <w:r>
           <w:rPr>
             <w:rFonts w:ascii="Arial" w:eastAsia="Times New Roman" w:hAnsi="Arial" w:cs="Arial"/>
@@ -2019,6 +2514,54 @@
           <w:szCs w:val="23"/>
         </w:rPr>
         <w:t> (English, UCSB)</w:t>
+      </w:r>
+    </w:p>
+    <w:p>
+      <w:pPr>
+        <w:numPr>
+          <w:ilvl w:val="0"/>
+          <w:numId w:val="3"/>
+        </w:numPr>
+        <w:shd w:val="clear" w:color="auto" w:fill="FFFFFF"/>
+        <w:spacing w:after="0" w:line="240" w:lineRule="auto"/>
+        <w:contextualSpacing/>
+        <w:rPr>
+          <w:rFonts w:ascii="Arial" w:eastAsia="Times New Roman" w:hAnsi="Arial" w:cs="Arial"/>
+          <w:color w:val="767676"/>
+          <w:sz w:val="23"/>
+          <w:szCs w:val="23"/>
+        </w:rPr>
+      </w:pPr>
+      <w:hyperlink r:id="rId41" w:history="1">
+        <w:proofErr w:type="spellStart"/>
+        <w:r>
+          <w:rPr>
+            <w:rStyle w:val="Hyperlink"/>
+            <w:rFonts w:ascii="Arial" w:eastAsia="Times New Roman" w:hAnsi="Arial" w:cs="Arial"/>
+            <w:sz w:val="23"/>
+            <w:szCs w:val="23"/>
+          </w:rPr>
+          <w:t>Xiuhe</w:t>
+        </w:r>
+        <w:proofErr w:type="spellEnd"/>
+        <w:r>
+          <w:rPr>
+            <w:rStyle w:val="Hyperlink"/>
+            <w:rFonts w:ascii="Arial" w:eastAsia="Times New Roman" w:hAnsi="Arial" w:cs="Arial"/>
+            <w:sz w:val="23"/>
+            <w:szCs w:val="23"/>
+          </w:rPr>
+          <w:t xml:space="preserve"> Zhang</w:t>
+        </w:r>
+      </w:hyperlink>
+      <w:r>
+        <w:rPr>
+          <w:rFonts w:ascii="Arial" w:eastAsia="Times New Roman" w:hAnsi="Arial" w:cs="Arial"/>
+          <w:color w:val="767676"/>
+          <w:sz w:val="23"/>
+          <w:szCs w:val="23"/>
+        </w:rPr>
+        <w:t xml:space="preserve"> (Film/Media Studies, UCSB)</w:t>
       </w:r>
     </w:p>
     <w:p>
@@ -2184,7 +2727,6 @@
         </w:rPr>
       </w:pPr>
       <w:r>
-        <w:lastRenderedPageBreak/>
         <w:t xml:space="preserve">Also see: </w:t>
       </w:r>
       <w:r>
@@ -2229,18 +2771,24 @@
         <w:t>1</w:t>
       </w:r>
       <w:r>
-        <w:t>4</w:t>
+        <w:t>7</w:t>
       </w:r>
       <w:r>
         <w:t xml:space="preserve"> </w:t>
       </w:r>
       <w:r>
-        <w:t>Dec</w:t>
+        <w:t>Jan</w:t>
+      </w:r>
+      <w:r>
+        <w:t>. 201</w:t>
+      </w:r>
+      <w:r>
+        <w:t>8</w:t>
       </w:r>
       <w:bookmarkStart w:id="0" w:name="_GoBack"/>
       <w:bookmarkEnd w:id="0"/>
       <w:r>
-        <w:t>. 2017)</w:t>
+        <w:t>)</w:t>
       </w:r>
     </w:p>
     <w:sectPr>
@@ -2852,6 +3400,119 @@
     </w:lvl>
   </w:abstractNum>
   <w:abstractNum w:abstractNumId="4" w15:restartNumberingAfterBreak="0">
+    <w:nsid w:val="348F7D9C"/>
+    <w:multiLevelType w:val="hybridMultilevel"/>
+    <w:tmpl w:val="3AD420B0"/>
+    <w:lvl w:ilvl="0" w:tplc="04090001">
+      <w:start w:val="1"/>
+      <w:numFmt w:val="bullet"/>
+      <w:lvlText w:val=""/>
+      <w:lvlJc w:val="left"/>
+      <w:pPr>
+        <w:ind w:left="720" w:hanging="360"/>
+      </w:pPr>
+      <w:rPr>
+        <w:rFonts w:ascii="Symbol" w:hAnsi="Symbol" w:hint="default"/>
+      </w:rPr>
+    </w:lvl>
+    <w:lvl w:ilvl="1" w:tplc="04090003" w:tentative="1">
+      <w:start w:val="1"/>
+      <w:numFmt w:val="bullet"/>
+      <w:lvlText w:val="o"/>
+      <w:lvlJc w:val="left"/>
+      <w:pPr>
+        <w:ind w:left="1440" w:hanging="360"/>
+      </w:pPr>
+      <w:rPr>
+        <w:rFonts w:ascii="Courier New" w:hAnsi="Courier New" w:cs="Courier New" w:hint="default"/>
+      </w:rPr>
+    </w:lvl>
+    <w:lvl w:ilvl="2" w:tplc="04090005" w:tentative="1">
+      <w:start w:val="1"/>
+      <w:numFmt w:val="bullet"/>
+      <w:lvlText w:val=""/>
+      <w:lvlJc w:val="left"/>
+      <w:pPr>
+        <w:ind w:left="2160" w:hanging="360"/>
+      </w:pPr>
+      <w:rPr>
+        <w:rFonts w:ascii="Wingdings" w:hAnsi="Wingdings" w:hint="default"/>
+      </w:rPr>
+    </w:lvl>
+    <w:lvl w:ilvl="3" w:tplc="04090001" w:tentative="1">
+      <w:start w:val="1"/>
+      <w:numFmt w:val="bullet"/>
+      <w:lvlText w:val=""/>
+      <w:lvlJc w:val="left"/>
+      <w:pPr>
+        <w:ind w:left="2880" w:hanging="360"/>
+      </w:pPr>
+      <w:rPr>
+        <w:rFonts w:ascii="Symbol" w:hAnsi="Symbol" w:hint="default"/>
+      </w:rPr>
+    </w:lvl>
+    <w:lvl w:ilvl="4" w:tplc="04090003" w:tentative="1">
+      <w:start w:val="1"/>
+      <w:numFmt w:val="bullet"/>
+      <w:lvlText w:val="o"/>
+      <w:lvlJc w:val="left"/>
+      <w:pPr>
+        <w:ind w:left="3600" w:hanging="360"/>
+      </w:pPr>
+      <w:rPr>
+        <w:rFonts w:ascii="Courier New" w:hAnsi="Courier New" w:cs="Courier New" w:hint="default"/>
+      </w:rPr>
+    </w:lvl>
+    <w:lvl w:ilvl="5" w:tplc="04090005" w:tentative="1">
+      <w:start w:val="1"/>
+      <w:numFmt w:val="bullet"/>
+      <w:lvlText w:val=""/>
+      <w:lvlJc w:val="left"/>
+      <w:pPr>
+        <w:ind w:left="4320" w:hanging="360"/>
+      </w:pPr>
+      <w:rPr>
+        <w:rFonts w:ascii="Wingdings" w:hAnsi="Wingdings" w:hint="default"/>
+      </w:rPr>
+    </w:lvl>
+    <w:lvl w:ilvl="6" w:tplc="04090001" w:tentative="1">
+      <w:start w:val="1"/>
+      <w:numFmt w:val="bullet"/>
+      <w:lvlText w:val=""/>
+      <w:lvlJc w:val="left"/>
+      <w:pPr>
+        <w:ind w:left="5040" w:hanging="360"/>
+      </w:pPr>
+      <w:rPr>
+        <w:rFonts w:ascii="Symbol" w:hAnsi="Symbol" w:hint="default"/>
+      </w:rPr>
+    </w:lvl>
+    <w:lvl w:ilvl="7" w:tplc="04090003" w:tentative="1">
+      <w:start w:val="1"/>
+      <w:numFmt w:val="bullet"/>
+      <w:lvlText w:val="o"/>
+      <w:lvlJc w:val="left"/>
+      <w:pPr>
+        <w:ind w:left="5760" w:hanging="360"/>
+      </w:pPr>
+      <w:rPr>
+        <w:rFonts w:ascii="Courier New" w:hAnsi="Courier New" w:cs="Courier New" w:hint="default"/>
+      </w:rPr>
+    </w:lvl>
+    <w:lvl w:ilvl="8" w:tplc="04090005" w:tentative="1">
+      <w:start w:val="1"/>
+      <w:numFmt w:val="bullet"/>
+      <w:lvlText w:val=""/>
+      <w:lvlJc w:val="left"/>
+      <w:pPr>
+        <w:ind w:left="6480" w:hanging="360"/>
+      </w:pPr>
+      <w:rPr>
+        <w:rFonts w:ascii="Wingdings" w:hAnsi="Wingdings" w:hint="default"/>
+      </w:rPr>
+    </w:lvl>
+  </w:abstractNum>
+  <w:abstractNum w:abstractNumId="5" w15:restartNumberingAfterBreak="0">
     <w:nsid w:val="62FD50F4"/>
     <w:multiLevelType w:val="multilevel"/>
     <w:tmpl w:val="B866994C"/>
@@ -3013,6 +3674,9 @@
     <w:abstractNumId w:val="2"/>
   </w:num>
   <w:num w:numId="5">
+    <w:abstractNumId w:val="5"/>
+  </w:num>
+  <w:num w:numId="6">
     <w:abstractNumId w:val="4"/>
   </w:num>
 </w:numbering>
@@ -3742,6 +4406,29 @@
       <w:shd w:val="clear" w:color="auto" w:fill="E6E6E6"/>
     </w:rPr>
   </w:style>
+  <w:style w:type="paragraph" w:styleId="ListParagraph">
+    <w:name w:val="List Paragraph"/>
+    <w:basedOn w:val="Normal"/>
+    <w:uiPriority w:val="34"/>
+    <w:qFormat/>
+    <w:rsid w:val="00E40948"/>
+    <w:pPr>
+      <w:ind w:left="720"/>
+      <w:contextualSpacing/>
+    </w:pPr>
+  </w:style>
+  <w:style w:type="character" w:styleId="FollowedHyperlink">
+    <w:name w:val="FollowedHyperlink"/>
+    <w:basedOn w:val="DefaultParagraphFont"/>
+    <w:uiPriority w:val="99"/>
+    <w:semiHidden/>
+    <w:unhideWhenUsed/>
+    <w:rsid w:val="005404E7"/>
+    <w:rPr>
+      <w:color w:val="954F72" w:themeColor="followedHyperlink"/>
+      <w:u w:val="single"/>
+    </w:rPr>
+  </w:style>
 </w:styles>
 </file>
 

</xml_diff>